<commit_message>
update đề cương KLTN
</commit_message>
<xml_diff>
--- a/Đề cương khóa luận tốt nghiệp (11-2021) - PHẠM PHƯƠNG THẢO - 18113151.docx
+++ b/Đề cương khóa luận tốt nghiệp (11-2021) - PHẠM PHƯƠNG THẢO - 18113151.docx
@@ -14241,13 +14241,7 @@
               <w:rPr>
                 <w:rFonts w:ascii="Cambria Math" w:hAnsi="Cambria Math"/>
               </w:rPr>
-              <m:t>/</m:t>
-            </m:r>
-            <m:r>
-              <w:rPr>
-                <w:rFonts w:ascii="Cambria Math" w:hAnsi="Cambria Math"/>
-              </w:rPr>
-              <m:t>σ</m:t>
+              <m:t>/σ</m:t>
             </m:r>
           </m:e>
           <m:sup>
@@ -17207,7 +17201,22 @@
           <w:szCs w:val="26"/>
           <w:lang w:val="vi-VN"/>
         </w:rPr>
-        <w:t>Đề tài được tiến hành từ tháng đến tháng năm tại khu vực núi Dài ở hai xã Lê Trì, Ô Lâm và thị trấn Ba Chúc, huyện Tri Tôn, tỉnh An Giang.</w:t>
+        <w:t>Đề tài</w:t>
+      </w:r>
+      <w:r>
+        <w:rPr>
+          <w:rFonts w:eastAsia="MS Mincho"/>
+          <w:szCs w:val="26"/>
+        </w:rPr>
+        <w:t xml:space="preserve"> sẽ</w:t>
+      </w:r>
+      <w:r>
+        <w:rPr>
+          <w:rFonts w:eastAsia="MS Mincho"/>
+          <w:szCs w:val="26"/>
+          <w:lang w:val="vi-VN"/>
+        </w:rPr>
+        <w:t xml:space="preserve"> được tiến hành từ tháng đến tháng năm tại khu vực núi Dài ở hai xã Lê Trì, Ô Lâm và thị trấn Ba Chúc, huyện Tri Tôn, tỉnh An Giang.</w:t>
       </w:r>
     </w:p>
     <w:p>
@@ -17218,7 +17227,6 @@
           <w:b/>
           <w:color w:val="000000"/>
           <w:sz w:val="26"/>
-          <w:lang w:val="vi-VN"/>
         </w:rPr>
       </w:pPr>
       <w:bookmarkStart w:id="35" w:name="_Toc85803894"/>
@@ -17243,20 +17251,19 @@
         <w:t>điều tra</w:t>
       </w:r>
       <w:bookmarkEnd w:id="35"/>
-    </w:p>
-    <w:p>
-      <w:pPr>
-        <w:pStyle w:val="Heading3"/>
+      <w:r>
         <w:rPr>
           <w:rFonts w:ascii="Times New Roman" w:eastAsia="MS Mincho" w:hAnsi="Times New Roman" w:cs="Times New Roman"/>
           <w:b/>
           <w:color w:val="000000"/>
           <w:sz w:val="26"/>
-          <w:lang w:val="vi-VN"/>
-        </w:rPr>
-      </w:pPr>
-      <w:bookmarkStart w:id="36" w:name="_Toc85803895"/>
-      <w:r>
+        </w:rPr>
+        <w:t xml:space="preserve"> và phân tích số liệu</w:t>
+      </w:r>
+    </w:p>
+    <w:p>
+      <w:pPr>
+        <w:pStyle w:val="Heading3"/>
         <w:rPr>
           <w:rFonts w:ascii="Times New Roman" w:eastAsia="MS Mincho" w:hAnsi="Times New Roman" w:cs="Times New Roman"/>
           <w:b/>
@@ -17264,6 +17271,16 @@
           <w:sz w:val="26"/>
           <w:lang w:val="vi-VN"/>
         </w:rPr>
+      </w:pPr>
+      <w:bookmarkStart w:id="36" w:name="_Toc85803895"/>
+      <w:r>
+        <w:rPr>
+          <w:rFonts w:ascii="Times New Roman" w:eastAsia="MS Mincho" w:hAnsi="Times New Roman" w:cs="Times New Roman"/>
+          <w:b/>
+          <w:color w:val="000000"/>
+          <w:sz w:val="26"/>
+          <w:lang w:val="vi-VN"/>
+        </w:rPr>
         <w:t>3.3.1 Phương pháp xác định số hộ điều tra</w:t>
       </w:r>
       <w:bookmarkEnd w:id="36"/>
@@ -17292,7 +17309,78 @@
           <w:szCs w:val="24"/>
           <w:lang w:val="vi-VN"/>
         </w:rPr>
-        <w:t>Công thức xác định số nông hộ điều tra được thiết lập dựa trên ước tính tỉ lệ theo tác giả Israel (1992). Số mẫu được tính toán dựa trên khoảng tin cậy 95% và sai số biên (e) với tổng thể cần khảo sát có canh tác theo mô hình NLKH theo công thức:</w:t>
+        <w:t>Công thức xác định số nông hộ điều tra được thiết lập dựa trên ước tính tỉ lệ theo tác giả Israel</w:t>
+      </w:r>
+      <w:r>
+        <w:rPr>
+          <w:rFonts w:eastAsia="MS Mincho"/>
+          <w:color w:val="000000"/>
+          <w:szCs w:val="24"/>
+        </w:rPr>
+        <w:t xml:space="preserve"> </w:t>
+      </w:r>
+      <w:sdt>
+        <w:sdtPr>
+          <w:rPr>
+            <w:rFonts w:eastAsia="MS Mincho"/>
+            <w:color w:val="000000"/>
+            <w:szCs w:val="24"/>
+          </w:rPr>
+          <w:id w:val="-460345672"/>
+          <w:citation/>
+        </w:sdtPr>
+        <w:sdtContent>
+          <w:r>
+            <w:rPr>
+              <w:rFonts w:eastAsia="MS Mincho"/>
+              <w:color w:val="000000"/>
+              <w:szCs w:val="24"/>
+            </w:rPr>
+            <w:fldChar w:fldCharType="begin"/>
+          </w:r>
+          <w:r>
+            <w:rPr>
+              <w:rFonts w:eastAsia="MS Mincho"/>
+              <w:color w:val="000000"/>
+              <w:szCs w:val="24"/>
+            </w:rPr>
+            <w:instrText xml:space="preserve">CITATION Gle92 \n  \t  \l 1033 </w:instrText>
+          </w:r>
+          <w:r>
+            <w:rPr>
+              <w:rFonts w:eastAsia="MS Mincho"/>
+              <w:color w:val="000000"/>
+              <w:szCs w:val="24"/>
+            </w:rPr>
+            <w:fldChar w:fldCharType="separate"/>
+          </w:r>
+          <w:r>
+            <w:rPr>
+              <w:rFonts w:eastAsia="MS Mincho"/>
+              <w:noProof/>
+              <w:color w:val="000000"/>
+              <w:szCs w:val="24"/>
+            </w:rPr>
+            <w:t>(1992)</w:t>
+          </w:r>
+          <w:r>
+            <w:rPr>
+              <w:rFonts w:eastAsia="MS Mincho"/>
+              <w:color w:val="000000"/>
+              <w:szCs w:val="24"/>
+            </w:rPr>
+            <w:fldChar w:fldCharType="end"/>
+          </w:r>
+        </w:sdtContent>
+      </w:sdt>
+      <w:r>
+        <w:rPr>
+          <w:rFonts w:eastAsia="MS Mincho"/>
+          <w:color w:val="000000"/>
+          <w:szCs w:val="24"/>
+          <w:lang w:val="vi-VN"/>
+        </w:rPr>
+        <w:t>. Số mẫu được tính toán dựa trên khoảng tin cậy 95% và sai số biên (e) với tổng thể cần khảo sát có canh tác theo mô hình NLKH theo công thức:</w:t>
       </w:r>
     </w:p>
     <w:p>
@@ -17940,7 +18028,6 @@
           <w:b/>
           <w:color w:val="000000"/>
           <w:sz w:val="26"/>
-          <w:lang w:val="vi-VN"/>
         </w:rPr>
       </w:pPr>
       <w:bookmarkStart w:id="38" w:name="_Toc85803897"/>
@@ -17963,7 +18050,6 @@
         <w:rPr>
           <w:rFonts w:eastAsia="MS Mincho"/>
           <w:b/>
-          <w:bCs w:val="0"/>
           <w:color w:val="000000"/>
           <w:szCs w:val="24"/>
           <w:lang w:val="vi-VN"/>
@@ -17986,11 +18072,30 @@
         <w:jc w:val="both"/>
         <w:rPr>
           <w:rFonts w:eastAsia="MS Mincho"/>
+          <w:bCs w:val="0"/>
           <w:color w:val="000000"/>
           <w:szCs w:val="24"/>
-          <w:lang w:val="vi-VN"/>
-        </w:rPr>
-      </w:pPr>
+        </w:rPr>
+      </w:pPr>
+      <w:r>
+        <w:rPr>
+          <w:rFonts w:eastAsia="MS Mincho"/>
+          <w:b/>
+          <w:color w:val="000000"/>
+          <w:szCs w:val="24"/>
+          <w:lang w:val="vi-VN"/>
+        </w:rPr>
+        <w:tab/>
+      </w:r>
+      <w:r>
+        <w:rPr>
+          <w:rFonts w:eastAsia="MS Mincho"/>
+          <w:bCs w:val="0"/>
+          <w:color w:val="000000"/>
+          <w:szCs w:val="24"/>
+        </w:rPr>
+        <w:t>Cho rằng, hàm sản xuất giới hạn biên ngẫu nhiên sẽ tuân theo dạng Cobb-Douglas, sau khi lấy logarit hai vế của phương trình, ta có:</w:t>
+      </w:r>
     </w:p>
     <w:p>
       <w:pPr>
@@ -17998,47 +18103,976 @@
         <w:jc w:val="both"/>
         <w:rPr>
           <w:rFonts w:eastAsia="MS Mincho"/>
-          <w:b/>
-          <w:bCs w:val="0"/>
           <w:color w:val="000000"/>
           <w:szCs w:val="24"/>
-          <w:lang w:val="vi-VN"/>
-        </w:rPr>
-      </w:pPr>
-      <w:r>
-        <w:rPr>
-          <w:rFonts w:eastAsia="MS Mincho"/>
-          <w:b/>
+        </w:rPr>
+      </w:pPr>
+      <m:oMathPara>
+        <m:oMath>
+          <m:r>
+            <w:rPr>
+              <w:rFonts w:ascii="Cambria Math" w:eastAsia="MS Mincho" w:hAnsi="Cambria Math"/>
+              <w:color w:val="000000"/>
+              <w:szCs w:val="24"/>
+            </w:rPr>
+            <m:t>f</m:t>
+          </m:r>
+          <m:d>
+            <m:dPr>
+              <m:ctrlPr>
+                <w:rPr>
+                  <w:rFonts w:ascii="Cambria Math" w:eastAsia="MS Mincho" w:hAnsi="Cambria Math"/>
+                  <w:i/>
+                  <w:color w:val="000000"/>
+                  <w:szCs w:val="24"/>
+                </w:rPr>
+              </m:ctrlPr>
+            </m:dPr>
+            <m:e>
+              <m:r>
+                <w:rPr>
+                  <w:rFonts w:ascii="Cambria Math" w:eastAsia="MS Mincho" w:hAnsi="Cambria Math"/>
+                  <w:color w:val="000000"/>
+                  <w:szCs w:val="24"/>
+                </w:rPr>
+                <m:t>x;β</m:t>
+              </m:r>
+            </m:e>
+          </m:d>
+          <m:r>
+            <w:rPr>
+              <w:rFonts w:ascii="Cambria Math" w:eastAsia="MS Mincho" w:hAnsi="Cambria Math"/>
+              <w:color w:val="000000"/>
+              <w:szCs w:val="24"/>
+            </w:rPr>
+            <m:t xml:space="preserve">= </m:t>
+          </m:r>
+          <m:sSub>
+            <m:sSubPr>
+              <m:ctrlPr>
+                <w:rPr>
+                  <w:rFonts w:ascii="Cambria Math" w:eastAsia="MS Mincho" w:hAnsi="Cambria Math"/>
+                  <w:i/>
+                  <w:color w:val="000000"/>
+                  <w:szCs w:val="24"/>
+                </w:rPr>
+              </m:ctrlPr>
+            </m:sSubPr>
+            <m:e>
+              <m:r>
+                <w:rPr>
+                  <w:rFonts w:ascii="Cambria Math" w:eastAsia="MS Mincho" w:hAnsi="Cambria Math"/>
+                  <w:color w:val="000000"/>
+                  <w:szCs w:val="24"/>
+                </w:rPr>
+                <m:t>β</m:t>
+              </m:r>
+            </m:e>
+            <m:sub>
+              <m:r>
+                <w:rPr>
+                  <w:rFonts w:ascii="Cambria Math" w:eastAsia="MS Mincho" w:hAnsi="Cambria Math"/>
+                  <w:color w:val="000000"/>
+                  <w:szCs w:val="24"/>
+                </w:rPr>
+                <m:t>0</m:t>
+              </m:r>
+            </m:sub>
+          </m:sSub>
+          <m:r>
+            <w:rPr>
+              <w:rFonts w:ascii="Cambria Math" w:eastAsia="MS Mincho" w:hAnsi="Cambria Math"/>
+              <w:color w:val="000000"/>
+              <w:szCs w:val="24"/>
+            </w:rPr>
+            <m:t xml:space="preserve">+ </m:t>
+          </m:r>
+          <m:sSub>
+            <m:sSubPr>
+              <m:ctrlPr>
+                <w:rPr>
+                  <w:rFonts w:ascii="Cambria Math" w:eastAsia="MS Mincho" w:hAnsi="Cambria Math"/>
+                  <w:i/>
+                  <w:color w:val="000000"/>
+                  <w:szCs w:val="24"/>
+                </w:rPr>
+              </m:ctrlPr>
+            </m:sSubPr>
+            <m:e>
+              <m:r>
+                <w:rPr>
+                  <w:rFonts w:ascii="Cambria Math" w:eastAsia="MS Mincho" w:hAnsi="Cambria Math"/>
+                  <w:color w:val="000000"/>
+                  <w:szCs w:val="24"/>
+                </w:rPr>
+                <m:t>β</m:t>
+              </m:r>
+            </m:e>
+            <m:sub>
+              <m:r>
+                <w:rPr>
+                  <w:rFonts w:ascii="Cambria Math" w:eastAsia="MS Mincho" w:hAnsi="Cambria Math"/>
+                  <w:color w:val="000000"/>
+                  <w:szCs w:val="24"/>
+                </w:rPr>
+                <m:t>1</m:t>
+              </m:r>
+            </m:sub>
+          </m:sSub>
+          <m:sSub>
+            <m:sSubPr>
+              <m:ctrlPr>
+                <w:rPr>
+                  <w:rFonts w:ascii="Cambria Math" w:eastAsia="MS Mincho" w:hAnsi="Cambria Math"/>
+                  <w:i/>
+                  <w:color w:val="000000"/>
+                  <w:szCs w:val="24"/>
+                </w:rPr>
+              </m:ctrlPr>
+            </m:sSubPr>
+            <m:e>
+              <m:r>
+                <w:rPr>
+                  <w:rFonts w:ascii="Cambria Math" w:eastAsia="MS Mincho" w:hAnsi="Cambria Math"/>
+                  <w:color w:val="000000"/>
+                  <w:szCs w:val="24"/>
+                </w:rPr>
+                <m:t>x</m:t>
+              </m:r>
+            </m:e>
+            <m:sub>
+              <m:r>
+                <w:rPr>
+                  <w:rFonts w:ascii="Cambria Math" w:eastAsia="MS Mincho" w:hAnsi="Cambria Math"/>
+                  <w:color w:val="000000"/>
+                  <w:szCs w:val="24"/>
+                </w:rPr>
+                <m:t>1</m:t>
+              </m:r>
+            </m:sub>
+          </m:sSub>
+          <m:r>
+            <w:rPr>
+              <w:rFonts w:ascii="Cambria Math" w:eastAsia="MS Mincho" w:hAnsi="Cambria Math"/>
+              <w:color w:val="000000"/>
+              <w:szCs w:val="24"/>
+            </w:rPr>
+            <m:t>+</m:t>
+          </m:r>
+          <m:sSub>
+            <m:sSubPr>
+              <m:ctrlPr>
+                <w:rPr>
+                  <w:rFonts w:ascii="Cambria Math" w:eastAsia="MS Mincho" w:hAnsi="Cambria Math"/>
+                  <w:i/>
+                  <w:color w:val="000000"/>
+                  <w:szCs w:val="24"/>
+                </w:rPr>
+              </m:ctrlPr>
+            </m:sSubPr>
+            <m:e>
+              <m:r>
+                <w:rPr>
+                  <w:rFonts w:ascii="Cambria Math" w:eastAsia="MS Mincho" w:hAnsi="Cambria Math"/>
+                  <w:color w:val="000000"/>
+                  <w:szCs w:val="24"/>
+                </w:rPr>
+                <m:t>β</m:t>
+              </m:r>
+            </m:e>
+            <m:sub>
+              <m:r>
+                <w:rPr>
+                  <w:rFonts w:ascii="Cambria Math" w:eastAsia="MS Mincho" w:hAnsi="Cambria Math"/>
+                  <w:color w:val="000000"/>
+                  <w:szCs w:val="24"/>
+                </w:rPr>
+                <m:t>2</m:t>
+              </m:r>
+            </m:sub>
+          </m:sSub>
+          <m:sSub>
+            <m:sSubPr>
+              <m:ctrlPr>
+                <w:rPr>
+                  <w:rFonts w:ascii="Cambria Math" w:eastAsia="MS Mincho" w:hAnsi="Cambria Math"/>
+                  <w:i/>
+                  <w:color w:val="000000"/>
+                  <w:szCs w:val="24"/>
+                </w:rPr>
+              </m:ctrlPr>
+            </m:sSubPr>
+            <m:e>
+              <m:r>
+                <w:rPr>
+                  <w:rFonts w:ascii="Cambria Math" w:eastAsia="MS Mincho" w:hAnsi="Cambria Math"/>
+                  <w:color w:val="000000"/>
+                  <w:szCs w:val="24"/>
+                </w:rPr>
+                <m:t>x</m:t>
+              </m:r>
+            </m:e>
+            <m:sub>
+              <m:r>
+                <w:rPr>
+                  <w:rFonts w:ascii="Cambria Math" w:eastAsia="MS Mincho" w:hAnsi="Cambria Math"/>
+                  <w:color w:val="000000"/>
+                  <w:szCs w:val="24"/>
+                </w:rPr>
+                <m:t>2</m:t>
+              </m:r>
+            </m:sub>
+          </m:sSub>
+          <m:r>
+            <w:rPr>
+              <w:rFonts w:ascii="Cambria Math" w:eastAsia="MS Mincho" w:hAnsi="Cambria Math"/>
+              <w:color w:val="000000"/>
+              <w:szCs w:val="24"/>
+            </w:rPr>
+            <m:t>+…+</m:t>
+          </m:r>
+          <m:sSub>
+            <m:sSubPr>
+              <m:ctrlPr>
+                <w:rPr>
+                  <w:rFonts w:ascii="Cambria Math" w:eastAsia="MS Mincho" w:hAnsi="Cambria Math"/>
+                  <w:i/>
+                  <w:color w:val="000000"/>
+                  <w:szCs w:val="24"/>
+                </w:rPr>
+              </m:ctrlPr>
+            </m:sSubPr>
+            <m:e>
+              <m:r>
+                <w:rPr>
+                  <w:rFonts w:ascii="Cambria Math" w:eastAsia="MS Mincho" w:hAnsi="Cambria Math"/>
+                  <w:color w:val="000000"/>
+                  <w:szCs w:val="24"/>
+                </w:rPr>
+                <m:t>β</m:t>
+              </m:r>
+            </m:e>
+            <m:sub>
+              <m:r>
+                <w:rPr>
+                  <w:rFonts w:ascii="Cambria Math" w:eastAsia="MS Mincho" w:hAnsi="Cambria Math"/>
+                  <w:color w:val="000000"/>
+                  <w:szCs w:val="24"/>
+                </w:rPr>
+                <m:t>m</m:t>
+              </m:r>
+            </m:sub>
+          </m:sSub>
+          <m:sSub>
+            <m:sSubPr>
+              <m:ctrlPr>
+                <w:rPr>
+                  <w:rFonts w:ascii="Cambria Math" w:eastAsia="MS Mincho" w:hAnsi="Cambria Math"/>
+                  <w:i/>
+                  <w:color w:val="000000"/>
+                  <w:szCs w:val="24"/>
+                </w:rPr>
+              </m:ctrlPr>
+            </m:sSubPr>
+            <m:e>
+              <m:r>
+                <w:rPr>
+                  <w:rFonts w:ascii="Cambria Math" w:eastAsia="MS Mincho" w:hAnsi="Cambria Math"/>
+                  <w:color w:val="000000"/>
+                  <w:szCs w:val="24"/>
+                </w:rPr>
+                <m:t>x</m:t>
+              </m:r>
+            </m:e>
+            <m:sub>
+              <m:r>
+                <w:rPr>
+                  <w:rFonts w:ascii="Cambria Math" w:eastAsia="MS Mincho" w:hAnsi="Cambria Math"/>
+                  <w:color w:val="000000"/>
+                  <w:szCs w:val="24"/>
+                </w:rPr>
+                <m:t>m</m:t>
+              </m:r>
+            </m:sub>
+          </m:sSub>
+          <m:r>
+            <w:rPr>
+              <w:rFonts w:ascii="Cambria Math" w:eastAsia="MS Mincho" w:hAnsi="Cambria Math"/>
+              <w:color w:val="000000"/>
+              <w:szCs w:val="24"/>
+            </w:rPr>
+            <m:t>+(v-u)</m:t>
+          </m:r>
+        </m:oMath>
+      </m:oMathPara>
+    </w:p>
+    <w:p>
+      <w:pPr>
+        <w:spacing w:before="120" w:after="0" w:line="360" w:lineRule="auto"/>
+        <w:jc w:val="both"/>
+        <w:rPr>
+          <w:rFonts w:eastAsia="MS Mincho"/>
           <w:color w:val="000000"/>
           <w:szCs w:val="24"/>
-          <w:lang w:val="vi-VN"/>
-        </w:rPr>
-        <w:t xml:space="preserve">3.3.3.2 </w:t>
-      </w:r>
-      <w:r>
-        <w:rPr>
-          <w:rFonts w:eastAsia="MS Mincho"/>
-          <w:b/>
+        </w:rPr>
+      </w:pPr>
+      <w:r>
+        <w:rPr>
+          <w:rFonts w:eastAsia="MS Mincho"/>
           <w:color w:val="000000"/>
           <w:szCs w:val="24"/>
-          <w:lang w:val="vi-VN"/>
-        </w:rPr>
-        <w:t>Xác định các nhân tố ảnh hưởng đến hiệu quả kĩ thuật</w:t>
-      </w:r>
-    </w:p>
-    <w:p>
-      <w:pPr>
+        </w:rPr>
+        <w:t xml:space="preserve">trong đó, </w:t>
+      </w:r>
+      <m:oMath>
+        <m:r>
+          <w:rPr>
+            <w:rFonts w:ascii="Cambria Math" w:eastAsia="MS Mincho" w:hAnsi="Cambria Math"/>
+            <w:color w:val="000000"/>
+            <w:szCs w:val="24"/>
+          </w:rPr>
+          <m:t>X</m:t>
+        </m:r>
+      </m:oMath>
+      <w:r>
+        <w:rPr>
+          <w:rFonts w:eastAsia="MS Mincho"/>
+          <w:color w:val="000000"/>
+          <w:szCs w:val="24"/>
+        </w:rPr>
+        <w:t xml:space="preserve"> là các biến có ảnh hưởng đến đầu ra </w:t>
+      </w:r>
+      <m:oMath>
+        <m:r>
+          <w:rPr>
+            <w:rFonts w:ascii="Cambria Math" w:eastAsia="MS Mincho" w:hAnsi="Cambria Math"/>
+            <w:color w:val="000000"/>
+            <w:szCs w:val="24"/>
+          </w:rPr>
+          <m:t>f</m:t>
+        </m:r>
+        <m:d>
+          <m:dPr>
+            <m:ctrlPr>
+              <w:rPr>
+                <w:rFonts w:ascii="Cambria Math" w:eastAsia="MS Mincho" w:hAnsi="Cambria Math"/>
+                <w:i/>
+                <w:color w:val="000000"/>
+                <w:szCs w:val="24"/>
+              </w:rPr>
+            </m:ctrlPr>
+          </m:dPr>
+          <m:e>
+            <m:r>
+              <w:rPr>
+                <w:rFonts w:ascii="Cambria Math" w:eastAsia="MS Mincho" w:hAnsi="Cambria Math"/>
+                <w:color w:val="000000"/>
+                <w:szCs w:val="24"/>
+              </w:rPr>
+              <m:t>x;β</m:t>
+            </m:r>
+          </m:e>
+        </m:d>
+      </m:oMath>
+      <w:r>
+        <w:rPr>
+          <w:rFonts w:eastAsia="MS Mincho"/>
+          <w:color w:val="000000"/>
+          <w:szCs w:val="24"/>
+        </w:rPr>
+        <w:t>, bao gồm:</w:t>
+      </w:r>
+    </w:p>
+    <w:p>
+      <w:pPr>
+        <w:pStyle w:val="ListParagraph"/>
+        <w:numPr>
+          <w:ilvl w:val="0"/>
+          <w:numId w:val="9"/>
+        </w:numPr>
         <w:spacing w:before="120" w:after="0" w:line="360" w:lineRule="auto"/>
         <w:jc w:val="both"/>
         <w:rPr>
           <w:rFonts w:eastAsia="MS Mincho"/>
-          <w:b/>
-          <w:bCs w:val="0"/>
           <w:color w:val="000000"/>
           <w:szCs w:val="24"/>
-          <w:lang w:val="vi-VN"/>
-        </w:rPr>
-      </w:pPr>
+        </w:rPr>
+      </w:pPr>
+      <m:oMath>
+        <m:r>
+          <w:rPr>
+            <w:rFonts w:ascii="Cambria Math" w:eastAsia="MS Mincho" w:hAnsi="Cambria Math"/>
+            <w:color w:val="000000"/>
+            <w:szCs w:val="24"/>
+          </w:rPr>
+          <m:t>X1</m:t>
+        </m:r>
+      </m:oMath>
+      <w:r>
+        <w:rPr>
+          <w:rFonts w:eastAsia="MS Mincho"/>
+          <w:color w:val="000000"/>
+          <w:szCs w:val="24"/>
+        </w:rPr>
+        <w:t>: chi phí làm đất (triệu/ha/hộ)</w:t>
+      </w:r>
+    </w:p>
+    <w:p>
+      <w:pPr>
+        <w:pStyle w:val="ListParagraph"/>
+        <w:numPr>
+          <w:ilvl w:val="0"/>
+          <w:numId w:val="9"/>
+        </w:numPr>
+        <w:spacing w:before="120" w:after="0" w:line="360" w:lineRule="auto"/>
+        <w:jc w:val="both"/>
+        <w:rPr>
+          <w:rFonts w:eastAsia="MS Mincho"/>
+          <w:color w:val="000000"/>
+          <w:szCs w:val="24"/>
+        </w:rPr>
+      </w:pPr>
+      <m:oMath>
+        <m:r>
+          <w:rPr>
+            <w:rFonts w:ascii="Cambria Math" w:eastAsia="MS Mincho" w:hAnsi="Cambria Math"/>
+            <w:color w:val="000000"/>
+            <w:szCs w:val="24"/>
+          </w:rPr>
+          <m:t>X2</m:t>
+        </m:r>
+      </m:oMath>
+      <w:r>
+        <w:rPr>
+          <w:rFonts w:eastAsia="MS Mincho"/>
+          <w:color w:val="000000"/>
+          <w:szCs w:val="24"/>
+        </w:rPr>
+        <w:t>: chi phí công trồng (triệu/ha/hộ)</w:t>
+      </w:r>
+    </w:p>
+    <w:p>
+      <w:pPr>
+        <w:pStyle w:val="ListParagraph"/>
+        <w:numPr>
+          <w:ilvl w:val="0"/>
+          <w:numId w:val="9"/>
+        </w:numPr>
+        <w:spacing w:before="120" w:after="0" w:line="360" w:lineRule="auto"/>
+        <w:jc w:val="both"/>
+        <w:rPr>
+          <w:rFonts w:eastAsia="MS Mincho"/>
+          <w:color w:val="000000"/>
+          <w:szCs w:val="24"/>
+        </w:rPr>
+      </w:pPr>
+      <m:oMath>
+        <m:r>
+          <w:rPr>
+            <w:rFonts w:ascii="Cambria Math" w:eastAsia="MS Mincho" w:hAnsi="Cambria Math"/>
+            <w:color w:val="000000"/>
+            <w:szCs w:val="24"/>
+          </w:rPr>
+          <m:t>X3</m:t>
+        </m:r>
+      </m:oMath>
+      <w:r>
+        <w:rPr>
+          <w:rFonts w:eastAsia="MS Mincho"/>
+          <w:color w:val="000000"/>
+          <w:szCs w:val="24"/>
+        </w:rPr>
+        <w:t>: chi phí phân thuốc (triệu/ha/hộ)</w:t>
+      </w:r>
+    </w:p>
+    <w:p>
+      <w:pPr>
+        <w:pStyle w:val="ListParagraph"/>
+        <w:numPr>
+          <w:ilvl w:val="0"/>
+          <w:numId w:val="9"/>
+        </w:numPr>
+        <w:spacing w:before="120" w:after="0" w:line="360" w:lineRule="auto"/>
+        <w:jc w:val="both"/>
+        <w:rPr>
+          <w:rFonts w:eastAsia="MS Mincho"/>
+          <w:color w:val="000000"/>
+          <w:szCs w:val="24"/>
+        </w:rPr>
+      </w:pPr>
+      <m:oMath>
+        <m:r>
+          <w:rPr>
+            <w:rFonts w:ascii="Cambria Math" w:eastAsia="MS Mincho" w:hAnsi="Cambria Math"/>
+            <w:color w:val="000000"/>
+            <w:szCs w:val="24"/>
+          </w:rPr>
+          <m:t>X4</m:t>
+        </m:r>
+      </m:oMath>
+      <w:r>
+        <w:rPr>
+          <w:rFonts w:eastAsia="MS Mincho"/>
+          <w:color w:val="000000"/>
+          <w:szCs w:val="24"/>
+        </w:rPr>
+        <w:t xml:space="preserve">: chi phí chăm sóc </w:t>
+      </w:r>
+      <w:r>
+        <w:rPr>
+          <w:rFonts w:eastAsia="MS Mincho"/>
+          <w:color w:val="000000"/>
+          <w:szCs w:val="24"/>
+        </w:rPr>
+        <w:t>(triệu/ha/hộ)</w:t>
+      </w:r>
+    </w:p>
+    <w:p>
+      <w:pPr>
+        <w:pStyle w:val="ListParagraph"/>
+        <w:numPr>
+          <w:ilvl w:val="0"/>
+          <w:numId w:val="9"/>
+        </w:numPr>
+        <w:spacing w:before="120" w:after="0" w:line="360" w:lineRule="auto"/>
+        <w:jc w:val="both"/>
+        <w:rPr>
+          <w:rFonts w:eastAsia="MS Mincho"/>
+          <w:color w:val="000000"/>
+          <w:szCs w:val="24"/>
+        </w:rPr>
+      </w:pPr>
+      <m:oMath>
+        <m:r>
+          <w:rPr>
+            <w:rFonts w:ascii="Cambria Math" w:eastAsia="MS Mincho" w:hAnsi="Cambria Math"/>
+            <w:color w:val="000000"/>
+            <w:szCs w:val="24"/>
+          </w:rPr>
+          <m:t>X5</m:t>
+        </m:r>
+      </m:oMath>
+      <w:r>
+        <w:rPr>
+          <w:rFonts w:eastAsia="MS Mincho"/>
+          <w:color w:val="000000"/>
+          <w:szCs w:val="24"/>
+        </w:rPr>
+        <w:t xml:space="preserve">: chi phí công thu hoạch </w:t>
+      </w:r>
+      <w:r>
+        <w:rPr>
+          <w:rFonts w:eastAsia="MS Mincho"/>
+          <w:color w:val="000000"/>
+          <w:szCs w:val="24"/>
+        </w:rPr>
+        <w:t>(triệu/ha/hộ)</w:t>
+      </w:r>
+    </w:p>
+    <w:p>
+      <w:pPr>
+        <w:pStyle w:val="ListParagraph"/>
+        <w:numPr>
+          <w:ilvl w:val="0"/>
+          <w:numId w:val="9"/>
+        </w:numPr>
+        <w:spacing w:before="120" w:after="0" w:line="360" w:lineRule="auto"/>
+        <w:jc w:val="both"/>
+        <w:rPr>
+          <w:rFonts w:eastAsia="MS Mincho"/>
+          <w:color w:val="000000"/>
+          <w:szCs w:val="24"/>
+        </w:rPr>
+      </w:pPr>
+      <m:oMath>
+        <m:r>
+          <w:rPr>
+            <w:rFonts w:ascii="Cambria Math" w:eastAsia="MS Mincho" w:hAnsi="Cambria Math"/>
+            <w:color w:val="000000"/>
+            <w:szCs w:val="24"/>
+          </w:rPr>
+          <m:t>X6</m:t>
+        </m:r>
+      </m:oMath>
+      <w:r>
+        <w:rPr>
+          <w:rFonts w:eastAsia="MS Mincho"/>
+          <w:color w:val="000000"/>
+          <w:szCs w:val="24"/>
+        </w:rPr>
+        <w:t>: tổng diện tích (ha)</w:t>
+      </w:r>
+    </w:p>
+    <w:p>
+      <w:pPr>
+        <w:spacing w:before="120" w:after="0" w:line="360" w:lineRule="auto"/>
+        <w:jc w:val="both"/>
+        <w:rPr>
+          <w:rFonts w:eastAsia="MS Mincho"/>
+          <w:b/>
+          <w:bCs w:val="0"/>
+          <w:color w:val="000000"/>
+          <w:szCs w:val="24"/>
+          <w:lang w:val="vi-VN"/>
+        </w:rPr>
+      </w:pPr>
+      <w:r>
+        <w:rPr>
+          <w:rFonts w:eastAsia="MS Mincho"/>
+          <w:b/>
+          <w:color w:val="000000"/>
+          <w:szCs w:val="24"/>
+          <w:lang w:val="vi-VN"/>
+        </w:rPr>
+        <w:t xml:space="preserve">3.3.3.2 </w:t>
+      </w:r>
+      <w:r>
+        <w:rPr>
+          <w:rFonts w:eastAsia="MS Mincho"/>
+          <w:b/>
+          <w:color w:val="000000"/>
+          <w:szCs w:val="24"/>
+          <w:lang w:val="vi-VN"/>
+        </w:rPr>
+        <w:t>Xác định các nhân tố ảnh hưởng đến hiệu quả kĩ thuật</w:t>
+      </w:r>
+    </w:p>
+    <w:p>
+      <w:pPr>
+        <w:spacing w:before="120" w:after="0" w:line="360" w:lineRule="auto"/>
+        <w:jc w:val="both"/>
+        <w:rPr>
+          <w:rFonts w:eastAsia="MS Mincho"/>
+          <w:color w:val="000000"/>
+          <w:szCs w:val="24"/>
+        </w:rPr>
+      </w:pPr>
+      <w:r>
+        <w:rPr>
+          <w:rFonts w:eastAsia="MS Mincho"/>
+          <w:b/>
+          <w:bCs w:val="0"/>
+          <w:color w:val="000000"/>
+          <w:szCs w:val="24"/>
+          <w:lang w:val="vi-VN"/>
+        </w:rPr>
+        <w:tab/>
+      </w:r>
+      <w:r>
+        <w:rPr>
+          <w:rFonts w:eastAsia="MS Mincho"/>
+          <w:color w:val="000000"/>
+          <w:szCs w:val="24"/>
+        </w:rPr>
+        <w:t xml:space="preserve">Các biến </w:t>
+      </w:r>
+      <m:oMath>
+        <m:r>
+          <w:rPr>
+            <w:rFonts w:ascii="Cambria Math" w:eastAsia="MS Mincho" w:hAnsi="Cambria Math"/>
+            <w:color w:val="000000"/>
+            <w:szCs w:val="24"/>
+          </w:rPr>
+          <m:t>Z</m:t>
+        </m:r>
+      </m:oMath>
+      <w:r>
+        <w:rPr>
+          <w:rFonts w:eastAsia="MS Mincho"/>
+          <w:color w:val="000000"/>
+          <w:szCs w:val="24"/>
+        </w:rPr>
+        <w:t xml:space="preserve"> có ảnh hưởng đến hiệu quả kĩ thuật bao gồm:</w:t>
+      </w:r>
+    </w:p>
+    <w:p>
+      <w:pPr>
+        <w:pStyle w:val="ListParagraph"/>
+        <w:numPr>
+          <w:ilvl w:val="0"/>
+          <w:numId w:val="10"/>
+        </w:numPr>
+        <w:spacing w:before="120" w:after="0" w:line="360" w:lineRule="auto"/>
+        <w:jc w:val="both"/>
+        <w:rPr>
+          <w:rFonts w:eastAsia="MS Mincho"/>
+          <w:color w:val="000000"/>
+          <w:szCs w:val="24"/>
+        </w:rPr>
+      </w:pPr>
+      <m:oMath>
+        <m:r>
+          <w:rPr>
+            <w:rFonts w:ascii="Cambria Math" w:eastAsia="MS Mincho" w:hAnsi="Cambria Math"/>
+            <w:color w:val="000000"/>
+            <w:szCs w:val="24"/>
+          </w:rPr>
+          <m:t>Z1</m:t>
+        </m:r>
+      </m:oMath>
+      <w:r>
+        <w:rPr>
+          <w:rFonts w:eastAsia="MS Mincho"/>
+          <w:color w:val="000000"/>
+          <w:szCs w:val="24"/>
+        </w:rPr>
+        <w:t>: giới tính</w:t>
+      </w:r>
+    </w:p>
+    <w:p>
+      <w:pPr>
+        <w:pStyle w:val="ListParagraph"/>
+        <w:numPr>
+          <w:ilvl w:val="0"/>
+          <w:numId w:val="10"/>
+        </w:numPr>
+        <w:spacing w:before="120" w:after="0" w:line="360" w:lineRule="auto"/>
+        <w:jc w:val="both"/>
+        <w:rPr>
+          <w:rFonts w:eastAsia="MS Mincho"/>
+          <w:color w:val="000000"/>
+          <w:szCs w:val="24"/>
+        </w:rPr>
+      </w:pPr>
+      <m:oMath>
+        <m:r>
+          <w:rPr>
+            <w:rFonts w:ascii="Cambria Math" w:eastAsia="MS Mincho" w:hAnsi="Cambria Math"/>
+            <w:color w:val="000000"/>
+            <w:szCs w:val="24"/>
+          </w:rPr>
+          <m:t>Z2</m:t>
+        </m:r>
+      </m:oMath>
+      <w:r>
+        <w:rPr>
+          <w:rFonts w:eastAsia="MS Mincho"/>
+          <w:color w:val="000000"/>
+          <w:szCs w:val="24"/>
+        </w:rPr>
+        <w:t>: tập huấn</w:t>
+      </w:r>
+    </w:p>
+    <w:p>
+      <w:pPr>
+        <w:pStyle w:val="ListParagraph"/>
+        <w:numPr>
+          <w:ilvl w:val="0"/>
+          <w:numId w:val="10"/>
+        </w:numPr>
+        <w:spacing w:before="120" w:after="0" w:line="360" w:lineRule="auto"/>
+        <w:jc w:val="both"/>
+        <w:rPr>
+          <w:rFonts w:eastAsia="MS Mincho"/>
+          <w:color w:val="000000"/>
+          <w:szCs w:val="24"/>
+        </w:rPr>
+      </w:pPr>
+      <m:oMath>
+        <m:r>
+          <w:rPr>
+            <w:rFonts w:ascii="Cambria Math" w:eastAsia="MS Mincho" w:hAnsi="Cambria Math"/>
+            <w:color w:val="000000"/>
+            <w:szCs w:val="24"/>
+          </w:rPr>
+          <w:lastRenderedPageBreak/>
+          <m:t>Z3</m:t>
+        </m:r>
+      </m:oMath>
+      <w:r>
+        <w:rPr>
+          <w:rFonts w:eastAsia="MS Mincho"/>
+          <w:color w:val="000000"/>
+          <w:szCs w:val="24"/>
+        </w:rPr>
+        <w:t>:</w:t>
+      </w:r>
+      <w:r>
+        <w:rPr>
+          <w:rFonts w:eastAsia="MS Mincho"/>
+          <w:color w:val="000000"/>
+          <w:szCs w:val="24"/>
+        </w:rPr>
+        <w:t xml:space="preserve"> học vấn</w:t>
+      </w:r>
+    </w:p>
+    <w:p>
+      <w:pPr>
+        <w:pStyle w:val="ListParagraph"/>
+        <w:numPr>
+          <w:ilvl w:val="0"/>
+          <w:numId w:val="10"/>
+        </w:numPr>
+        <w:spacing w:before="120" w:after="0" w:line="360" w:lineRule="auto"/>
+        <w:jc w:val="both"/>
+        <w:rPr>
+          <w:rFonts w:eastAsia="MS Mincho"/>
+          <w:color w:val="000000"/>
+          <w:szCs w:val="24"/>
+        </w:rPr>
+      </w:pPr>
+      <m:oMath>
+        <m:r>
+          <w:rPr>
+            <w:rFonts w:ascii="Cambria Math" w:eastAsia="MS Mincho" w:hAnsi="Cambria Math"/>
+            <w:color w:val="000000"/>
+            <w:szCs w:val="24"/>
+          </w:rPr>
+          <m:t>Z4</m:t>
+        </m:r>
+      </m:oMath>
+      <w:r>
+        <w:rPr>
+          <w:rFonts w:eastAsia="MS Mincho"/>
+          <w:color w:val="000000"/>
+          <w:szCs w:val="24"/>
+        </w:rPr>
+        <w:t>: kinh nghiệm làm nông (năm)</w:t>
+      </w:r>
+    </w:p>
+    <w:p>
+      <w:pPr>
+        <w:pStyle w:val="ListParagraph"/>
+        <w:numPr>
+          <w:ilvl w:val="0"/>
+          <w:numId w:val="10"/>
+        </w:numPr>
+        <w:spacing w:before="120" w:after="0" w:line="360" w:lineRule="auto"/>
+        <w:jc w:val="both"/>
+        <w:rPr>
+          <w:rFonts w:eastAsia="MS Mincho"/>
+          <w:color w:val="000000"/>
+          <w:szCs w:val="24"/>
+        </w:rPr>
+      </w:pPr>
+      <m:oMath>
+        <m:r>
+          <w:rPr>
+            <w:rFonts w:ascii="Cambria Math" w:eastAsia="MS Mincho" w:hAnsi="Cambria Math"/>
+            <w:color w:val="000000"/>
+            <w:szCs w:val="24"/>
+          </w:rPr>
+          <m:t>Z5</m:t>
+        </m:r>
+      </m:oMath>
+      <w:r>
+        <w:rPr>
+          <w:rFonts w:eastAsia="MS Mincho"/>
+          <w:color w:val="000000"/>
+          <w:szCs w:val="24"/>
+        </w:rPr>
+        <w:t>:</w:t>
+      </w:r>
+      <w:r>
+        <w:rPr>
+          <w:rFonts w:eastAsia="MS Mincho"/>
+          <w:color w:val="000000"/>
+          <w:szCs w:val="24"/>
+        </w:rPr>
+        <w:t xml:space="preserve"> thời gian làm nông (toàn thời gian/bán thời gian)</w:t>
+      </w:r>
+    </w:p>
+    <w:p>
+      <w:pPr>
+        <w:pStyle w:val="ListParagraph"/>
+        <w:numPr>
+          <w:ilvl w:val="0"/>
+          <w:numId w:val="10"/>
+        </w:numPr>
+        <w:spacing w:before="120" w:after="0" w:line="360" w:lineRule="auto"/>
+        <w:jc w:val="both"/>
+        <w:rPr>
+          <w:rFonts w:eastAsia="MS Mincho"/>
+          <w:color w:val="000000"/>
+          <w:szCs w:val="24"/>
+        </w:rPr>
+      </w:pPr>
+      <m:oMath>
+        <m:r>
+          <w:rPr>
+            <w:rFonts w:ascii="Cambria Math" w:eastAsia="MS Mincho" w:hAnsi="Cambria Math"/>
+            <w:color w:val="000000"/>
+            <w:szCs w:val="24"/>
+          </w:rPr>
+          <m:t>Z6</m:t>
+        </m:r>
+      </m:oMath>
+      <w:r>
+        <w:rPr>
+          <w:rFonts w:eastAsia="MS Mincho"/>
+          <w:color w:val="000000"/>
+          <w:szCs w:val="24"/>
+        </w:rPr>
+        <w:t>: số lần tập huấn trong 3 năm</w:t>
+      </w:r>
+    </w:p>
+    <w:p>
+      <w:pPr>
+        <w:pStyle w:val="ListParagraph"/>
+        <w:numPr>
+          <w:ilvl w:val="0"/>
+          <w:numId w:val="10"/>
+        </w:numPr>
+        <w:spacing w:before="120" w:after="0" w:line="360" w:lineRule="auto"/>
+        <w:jc w:val="both"/>
+        <w:rPr>
+          <w:rFonts w:eastAsia="MS Mincho"/>
+          <w:color w:val="000000"/>
+          <w:szCs w:val="24"/>
+        </w:rPr>
+      </w:pPr>
+      <m:oMath>
+        <m:r>
+          <w:rPr>
+            <w:rFonts w:ascii="Cambria Math" w:eastAsia="MS Mincho" w:hAnsi="Cambria Math"/>
+            <w:color w:val="000000"/>
+            <w:szCs w:val="24"/>
+          </w:rPr>
+          <m:t>Z7</m:t>
+        </m:r>
+      </m:oMath>
+      <w:r>
+        <w:rPr>
+          <w:rFonts w:eastAsia="MS Mincho"/>
+          <w:color w:val="000000"/>
+          <w:szCs w:val="24"/>
+        </w:rPr>
+        <w:t>: đặc điểm địa hình</w:t>
+      </w:r>
+    </w:p>
+    <w:p>
+      <w:pPr>
+        <w:pStyle w:val="ListParagraph"/>
+        <w:numPr>
+          <w:ilvl w:val="0"/>
+          <w:numId w:val="10"/>
+        </w:numPr>
+        <w:spacing w:before="120" w:after="0" w:line="360" w:lineRule="auto"/>
+        <w:jc w:val="both"/>
+        <w:rPr>
+          <w:rFonts w:eastAsia="MS Mincho"/>
+          <w:color w:val="000000"/>
+          <w:szCs w:val="24"/>
+        </w:rPr>
+      </w:pPr>
+      <m:oMath>
+        <m:r>
+          <w:rPr>
+            <w:rFonts w:ascii="Cambria Math" w:eastAsia="MS Mincho" w:hAnsi="Cambria Math"/>
+            <w:color w:val="000000"/>
+            <w:szCs w:val="24"/>
+          </w:rPr>
+          <m:t>Z8</m:t>
+        </m:r>
+      </m:oMath>
+      <w:r>
+        <w:rPr>
+          <w:rFonts w:eastAsia="MS Mincho"/>
+          <w:color w:val="000000"/>
+          <w:szCs w:val="24"/>
+        </w:rPr>
+        <w:t>: đặc điểm nước (thiếu/đủ nước)</w:t>
+      </w:r>
     </w:p>
     <w:p>
       <w:pPr>
@@ -19534,16 +20568,16 @@
     </w:lvl>
   </w:abstractNum>
   <w:abstractNum w:abstractNumId="5" w15:restartNumberingAfterBreak="0">
-    <w:nsid w:val="3D2F6604"/>
+    <w:nsid w:val="359673A0"/>
     <w:multiLevelType w:val="hybridMultilevel"/>
-    <w:tmpl w:val="92CC0D5C"/>
+    <w:tmpl w:val="0F36FA26"/>
     <w:lvl w:ilvl="0" w:tplc="3CFA9EDA">
       <w:start w:val="2"/>
       <w:numFmt w:val="bullet"/>
       <w:lvlText w:val="-"/>
       <w:lvlJc w:val="left"/>
       <w:pPr>
-        <w:ind w:left="1080" w:hanging="360"/>
+        <w:ind w:left="720" w:hanging="360"/>
       </w:pPr>
       <w:rPr>
         <w:rFonts w:ascii="Times New Roman" w:eastAsia="MS Mincho" w:hAnsi="Times New Roman" w:cs="Times New Roman" w:hint="default"/>
@@ -19555,7 +20589,7 @@
       <w:lvlText w:val="o"/>
       <w:lvlJc w:val="left"/>
       <w:pPr>
-        <w:ind w:left="1800" w:hanging="360"/>
+        <w:ind w:left="1440" w:hanging="360"/>
       </w:pPr>
       <w:rPr>
         <w:rFonts w:ascii="Courier New" w:hAnsi="Courier New" w:cs="Courier New" w:hint="default"/>
@@ -19567,7 +20601,7 @@
       <w:lvlText w:val=""/>
       <w:lvlJc w:val="left"/>
       <w:pPr>
-        <w:ind w:left="2520" w:hanging="360"/>
+        <w:ind w:left="2160" w:hanging="360"/>
       </w:pPr>
       <w:rPr>
         <w:rFonts w:ascii="Wingdings" w:hAnsi="Wingdings" w:hint="default"/>
@@ -19579,7 +20613,7 @@
       <w:lvlText w:val=""/>
       <w:lvlJc w:val="left"/>
       <w:pPr>
-        <w:ind w:left="3240" w:hanging="360"/>
+        <w:ind w:left="2880" w:hanging="360"/>
       </w:pPr>
       <w:rPr>
         <w:rFonts w:ascii="Symbol" w:hAnsi="Symbol" w:hint="default"/>
@@ -19591,7 +20625,7 @@
       <w:lvlText w:val="o"/>
       <w:lvlJc w:val="left"/>
       <w:pPr>
-        <w:ind w:left="3960" w:hanging="360"/>
+        <w:ind w:left="3600" w:hanging="360"/>
       </w:pPr>
       <w:rPr>
         <w:rFonts w:ascii="Courier New" w:hAnsi="Courier New" w:cs="Courier New" w:hint="default"/>
@@ -19603,7 +20637,7 @@
       <w:lvlText w:val=""/>
       <w:lvlJc w:val="left"/>
       <w:pPr>
-        <w:ind w:left="4680" w:hanging="360"/>
+        <w:ind w:left="4320" w:hanging="360"/>
       </w:pPr>
       <w:rPr>
         <w:rFonts w:ascii="Wingdings" w:hAnsi="Wingdings" w:hint="default"/>
@@ -19615,7 +20649,7 @@
       <w:lvlText w:val=""/>
       <w:lvlJc w:val="left"/>
       <w:pPr>
-        <w:ind w:left="5400" w:hanging="360"/>
+        <w:ind w:left="5040" w:hanging="360"/>
       </w:pPr>
       <w:rPr>
         <w:rFonts w:ascii="Symbol" w:hAnsi="Symbol" w:hint="default"/>
@@ -19627,7 +20661,7 @@
       <w:lvlText w:val="o"/>
       <w:lvlJc w:val="left"/>
       <w:pPr>
-        <w:ind w:left="6120" w:hanging="360"/>
+        <w:ind w:left="5760" w:hanging="360"/>
       </w:pPr>
       <w:rPr>
         <w:rFonts w:ascii="Courier New" w:hAnsi="Courier New" w:cs="Courier New" w:hint="default"/>
@@ -19639,7 +20673,7 @@
       <w:lvlText w:val=""/>
       <w:lvlJc w:val="left"/>
       <w:pPr>
-        <w:ind w:left="6840" w:hanging="360"/>
+        <w:ind w:left="6480" w:hanging="360"/>
       </w:pPr>
       <w:rPr>
         <w:rFonts w:ascii="Wingdings" w:hAnsi="Wingdings" w:hint="default"/>
@@ -19647,6 +20681,119 @@
     </w:lvl>
   </w:abstractNum>
   <w:abstractNum w:abstractNumId="6" w15:restartNumberingAfterBreak="0">
+    <w:nsid w:val="3D2F6604"/>
+    <w:multiLevelType w:val="hybridMultilevel"/>
+    <w:tmpl w:val="92CC0D5C"/>
+    <w:lvl w:ilvl="0" w:tplc="3CFA9EDA">
+      <w:start w:val="2"/>
+      <w:numFmt w:val="bullet"/>
+      <w:lvlText w:val="-"/>
+      <w:lvlJc w:val="left"/>
+      <w:pPr>
+        <w:ind w:left="1080" w:hanging="360"/>
+      </w:pPr>
+      <w:rPr>
+        <w:rFonts w:ascii="Times New Roman" w:eastAsia="MS Mincho" w:hAnsi="Times New Roman" w:cs="Times New Roman" w:hint="default"/>
+      </w:rPr>
+    </w:lvl>
+    <w:lvl w:ilvl="1" w:tplc="04090003" w:tentative="1">
+      <w:start w:val="1"/>
+      <w:numFmt w:val="bullet"/>
+      <w:lvlText w:val="o"/>
+      <w:lvlJc w:val="left"/>
+      <w:pPr>
+        <w:ind w:left="1800" w:hanging="360"/>
+      </w:pPr>
+      <w:rPr>
+        <w:rFonts w:ascii="Courier New" w:hAnsi="Courier New" w:cs="Courier New" w:hint="default"/>
+      </w:rPr>
+    </w:lvl>
+    <w:lvl w:ilvl="2" w:tplc="04090005" w:tentative="1">
+      <w:start w:val="1"/>
+      <w:numFmt w:val="bullet"/>
+      <w:lvlText w:val=""/>
+      <w:lvlJc w:val="left"/>
+      <w:pPr>
+        <w:ind w:left="2520" w:hanging="360"/>
+      </w:pPr>
+      <w:rPr>
+        <w:rFonts w:ascii="Wingdings" w:hAnsi="Wingdings" w:hint="default"/>
+      </w:rPr>
+    </w:lvl>
+    <w:lvl w:ilvl="3" w:tplc="04090001" w:tentative="1">
+      <w:start w:val="1"/>
+      <w:numFmt w:val="bullet"/>
+      <w:lvlText w:val=""/>
+      <w:lvlJc w:val="left"/>
+      <w:pPr>
+        <w:ind w:left="3240" w:hanging="360"/>
+      </w:pPr>
+      <w:rPr>
+        <w:rFonts w:ascii="Symbol" w:hAnsi="Symbol" w:hint="default"/>
+      </w:rPr>
+    </w:lvl>
+    <w:lvl w:ilvl="4" w:tplc="04090003" w:tentative="1">
+      <w:start w:val="1"/>
+      <w:numFmt w:val="bullet"/>
+      <w:lvlText w:val="o"/>
+      <w:lvlJc w:val="left"/>
+      <w:pPr>
+        <w:ind w:left="3960" w:hanging="360"/>
+      </w:pPr>
+      <w:rPr>
+        <w:rFonts w:ascii="Courier New" w:hAnsi="Courier New" w:cs="Courier New" w:hint="default"/>
+      </w:rPr>
+    </w:lvl>
+    <w:lvl w:ilvl="5" w:tplc="04090005" w:tentative="1">
+      <w:start w:val="1"/>
+      <w:numFmt w:val="bullet"/>
+      <w:lvlText w:val=""/>
+      <w:lvlJc w:val="left"/>
+      <w:pPr>
+        <w:ind w:left="4680" w:hanging="360"/>
+      </w:pPr>
+      <w:rPr>
+        <w:rFonts w:ascii="Wingdings" w:hAnsi="Wingdings" w:hint="default"/>
+      </w:rPr>
+    </w:lvl>
+    <w:lvl w:ilvl="6" w:tplc="04090001" w:tentative="1">
+      <w:start w:val="1"/>
+      <w:numFmt w:val="bullet"/>
+      <w:lvlText w:val=""/>
+      <w:lvlJc w:val="left"/>
+      <w:pPr>
+        <w:ind w:left="5400" w:hanging="360"/>
+      </w:pPr>
+      <w:rPr>
+        <w:rFonts w:ascii="Symbol" w:hAnsi="Symbol" w:hint="default"/>
+      </w:rPr>
+    </w:lvl>
+    <w:lvl w:ilvl="7" w:tplc="04090003" w:tentative="1">
+      <w:start w:val="1"/>
+      <w:numFmt w:val="bullet"/>
+      <w:lvlText w:val="o"/>
+      <w:lvlJc w:val="left"/>
+      <w:pPr>
+        <w:ind w:left="6120" w:hanging="360"/>
+      </w:pPr>
+      <w:rPr>
+        <w:rFonts w:ascii="Courier New" w:hAnsi="Courier New" w:cs="Courier New" w:hint="default"/>
+      </w:rPr>
+    </w:lvl>
+    <w:lvl w:ilvl="8" w:tplc="04090005" w:tentative="1">
+      <w:start w:val="1"/>
+      <w:numFmt w:val="bullet"/>
+      <w:lvlText w:val=""/>
+      <w:lvlJc w:val="left"/>
+      <w:pPr>
+        <w:ind w:left="6840" w:hanging="360"/>
+      </w:pPr>
+      <w:rPr>
+        <w:rFonts w:ascii="Wingdings" w:hAnsi="Wingdings" w:hint="default"/>
+      </w:rPr>
+    </w:lvl>
+  </w:abstractNum>
+  <w:abstractNum w:abstractNumId="7" w15:restartNumberingAfterBreak="0">
     <w:nsid w:val="40F534FC"/>
     <w:multiLevelType w:val="hybridMultilevel"/>
     <w:tmpl w:val="797AE0F0"/>
@@ -19759,7 +20906,7 @@
       </w:rPr>
     </w:lvl>
   </w:abstractNum>
-  <w:abstractNum w:abstractNumId="7" w15:restartNumberingAfterBreak="0">
+  <w:abstractNum w:abstractNumId="8" w15:restartNumberingAfterBreak="0">
     <w:nsid w:val="5F1D2DF3"/>
     <w:multiLevelType w:val="multilevel"/>
     <w:tmpl w:val="F1E44E7C"/>
@@ -19908,6 +21055,119 @@
       </w:rPr>
     </w:lvl>
   </w:abstractNum>
+  <w:abstractNum w:abstractNumId="9" w15:restartNumberingAfterBreak="0">
+    <w:nsid w:val="64EC03B7"/>
+    <w:multiLevelType w:val="hybridMultilevel"/>
+    <w:tmpl w:val="4C62D3F0"/>
+    <w:lvl w:ilvl="0" w:tplc="3CFA9EDA">
+      <w:start w:val="2"/>
+      <w:numFmt w:val="bullet"/>
+      <w:lvlText w:val="-"/>
+      <w:lvlJc w:val="left"/>
+      <w:pPr>
+        <w:ind w:left="720" w:hanging="360"/>
+      </w:pPr>
+      <w:rPr>
+        <w:rFonts w:ascii="Times New Roman" w:eastAsia="MS Mincho" w:hAnsi="Times New Roman" w:cs="Times New Roman" w:hint="default"/>
+      </w:rPr>
+    </w:lvl>
+    <w:lvl w:ilvl="1" w:tplc="04090003" w:tentative="1">
+      <w:start w:val="1"/>
+      <w:numFmt w:val="bullet"/>
+      <w:lvlText w:val="o"/>
+      <w:lvlJc w:val="left"/>
+      <w:pPr>
+        <w:ind w:left="1440" w:hanging="360"/>
+      </w:pPr>
+      <w:rPr>
+        <w:rFonts w:ascii="Courier New" w:hAnsi="Courier New" w:cs="Courier New" w:hint="default"/>
+      </w:rPr>
+    </w:lvl>
+    <w:lvl w:ilvl="2" w:tplc="04090005" w:tentative="1">
+      <w:start w:val="1"/>
+      <w:numFmt w:val="bullet"/>
+      <w:lvlText w:val=""/>
+      <w:lvlJc w:val="left"/>
+      <w:pPr>
+        <w:ind w:left="2160" w:hanging="360"/>
+      </w:pPr>
+      <w:rPr>
+        <w:rFonts w:ascii="Wingdings" w:hAnsi="Wingdings" w:hint="default"/>
+      </w:rPr>
+    </w:lvl>
+    <w:lvl w:ilvl="3" w:tplc="04090001" w:tentative="1">
+      <w:start w:val="1"/>
+      <w:numFmt w:val="bullet"/>
+      <w:lvlText w:val=""/>
+      <w:lvlJc w:val="left"/>
+      <w:pPr>
+        <w:ind w:left="2880" w:hanging="360"/>
+      </w:pPr>
+      <w:rPr>
+        <w:rFonts w:ascii="Symbol" w:hAnsi="Symbol" w:hint="default"/>
+      </w:rPr>
+    </w:lvl>
+    <w:lvl w:ilvl="4" w:tplc="04090003" w:tentative="1">
+      <w:start w:val="1"/>
+      <w:numFmt w:val="bullet"/>
+      <w:lvlText w:val="o"/>
+      <w:lvlJc w:val="left"/>
+      <w:pPr>
+        <w:ind w:left="3600" w:hanging="360"/>
+      </w:pPr>
+      <w:rPr>
+        <w:rFonts w:ascii="Courier New" w:hAnsi="Courier New" w:cs="Courier New" w:hint="default"/>
+      </w:rPr>
+    </w:lvl>
+    <w:lvl w:ilvl="5" w:tplc="04090005" w:tentative="1">
+      <w:start w:val="1"/>
+      <w:numFmt w:val="bullet"/>
+      <w:lvlText w:val=""/>
+      <w:lvlJc w:val="left"/>
+      <w:pPr>
+        <w:ind w:left="4320" w:hanging="360"/>
+      </w:pPr>
+      <w:rPr>
+        <w:rFonts w:ascii="Wingdings" w:hAnsi="Wingdings" w:hint="default"/>
+      </w:rPr>
+    </w:lvl>
+    <w:lvl w:ilvl="6" w:tplc="04090001" w:tentative="1">
+      <w:start w:val="1"/>
+      <w:numFmt w:val="bullet"/>
+      <w:lvlText w:val=""/>
+      <w:lvlJc w:val="left"/>
+      <w:pPr>
+        <w:ind w:left="5040" w:hanging="360"/>
+      </w:pPr>
+      <w:rPr>
+        <w:rFonts w:ascii="Symbol" w:hAnsi="Symbol" w:hint="default"/>
+      </w:rPr>
+    </w:lvl>
+    <w:lvl w:ilvl="7" w:tplc="04090003" w:tentative="1">
+      <w:start w:val="1"/>
+      <w:numFmt w:val="bullet"/>
+      <w:lvlText w:val="o"/>
+      <w:lvlJc w:val="left"/>
+      <w:pPr>
+        <w:ind w:left="5760" w:hanging="360"/>
+      </w:pPr>
+      <w:rPr>
+        <w:rFonts w:ascii="Courier New" w:hAnsi="Courier New" w:cs="Courier New" w:hint="default"/>
+      </w:rPr>
+    </w:lvl>
+    <w:lvl w:ilvl="8" w:tplc="04090005" w:tentative="1">
+      <w:start w:val="1"/>
+      <w:numFmt w:val="bullet"/>
+      <w:lvlText w:val=""/>
+      <w:lvlJc w:val="left"/>
+      <w:pPr>
+        <w:ind w:left="6480" w:hanging="360"/>
+      </w:pPr>
+      <w:rPr>
+        <w:rFonts w:ascii="Wingdings" w:hAnsi="Wingdings" w:hint="default"/>
+      </w:rPr>
+    </w:lvl>
+  </w:abstractNum>
   <w:num w:numId="1">
     <w:abstractNumId w:val="3"/>
   </w:num>
@@ -19915,22 +21175,28 @@
     <w:abstractNumId w:val="1"/>
   </w:num>
   <w:num w:numId="3">
-    <w:abstractNumId w:val="5"/>
+    <w:abstractNumId w:val="6"/>
   </w:num>
   <w:num w:numId="4">
     <w:abstractNumId w:val="2"/>
   </w:num>
   <w:num w:numId="5">
-    <w:abstractNumId w:val="7"/>
+    <w:abstractNumId w:val="8"/>
   </w:num>
   <w:num w:numId="6">
-    <w:abstractNumId w:val="6"/>
+    <w:abstractNumId w:val="7"/>
   </w:num>
   <w:num w:numId="7">
     <w:abstractNumId w:val="0"/>
   </w:num>
   <w:num w:numId="8">
     <w:abstractNumId w:val="4"/>
+  </w:num>
+  <w:num w:numId="9">
+    <w:abstractNumId w:val="5"/>
+  </w:num>
+  <w:num w:numId="10">
+    <w:abstractNumId w:val="9"/>
   </w:num>
 </w:numbering>
 </file>
@@ -21643,11 +22909,30 @@
     <b:DayAccessed>22</b:DayAccessed>
     <b:RefOrder>18</b:RefOrder>
   </b:Source>
+  <b:Source>
+    <b:Tag>Gle92</b:Tag>
+    <b:SourceType>JournalArticle</b:SourceType>
+    <b:Guid>{805515D6-6FB4-4C2C-B0DC-2C3C4B6A3600}</b:Guid>
+    <b:Title>Determining sample size</b:Title>
+    <b:Year>1992</b:Year>
+    <b:Author>
+      <b:Author>
+        <b:NameList>
+          <b:Person>
+            <b:Last>Israel</b:Last>
+            <b:First>Glenn</b:First>
+            <b:Middle>D</b:Middle>
+          </b:Person>
+        </b:NameList>
+      </b:Author>
+    </b:Author>
+    <b:RefOrder>19</b:RefOrder>
+  </b:Source>
 </b:Sources>
 </file>
 
 <file path=customXml/itemProps1.xml><?xml version="1.0" encoding="utf-8"?>
-<ds:datastoreItem xmlns:ds="http://schemas.openxmlformats.org/officeDocument/2006/customXml" ds:itemID="{40DA6DB8-5705-4427-90B2-D40E68FE1946}">
+<ds:datastoreItem xmlns:ds="http://schemas.openxmlformats.org/officeDocument/2006/customXml" ds:itemID="{A9901D45-8FF5-4A85-B8E7-3D1B0FCFF3C2}">
   <ds:schemaRefs>
     <ds:schemaRef ds:uri="http://schemas.openxmlformats.org/officeDocument/2006/bibliography"/>
   </ds:schemaRefs>

</xml_diff>